<commit_message>
my 2nd SRD version
</commit_message>
<xml_diff>
--- a/SRD.docx
+++ b/SRD.docx
@@ -40,29 +40,7 @@
           <w:szCs w:val="21"/>
           <w:lang w:eastAsia="en-IN"/>
         </w:rPr>
-        <w:t xml:space="preserve">echo "# </w:t>
-      </w:r>
-      <w:proofErr w:type="spellStart"/>
-      <w:r>
-        <w:rPr>
-          <w:rFonts w:ascii="Consolas" w:eastAsia="Times New Roman" w:hAnsi="Consolas" w:cs="Courier New"/>
-          <w:color w:val="24292F"/>
-          <w:sz w:val="21"/>
-          <w:szCs w:val="21"/>
-          <w:lang w:eastAsia="en-IN"/>
-        </w:rPr>
-        <w:t>Brigosha_NEW</w:t>
-      </w:r>
-      <w:proofErr w:type="spellEnd"/>
-      <w:r>
-        <w:rPr>
-          <w:rFonts w:ascii="Consolas" w:eastAsia="Times New Roman" w:hAnsi="Consolas" w:cs="Courier New"/>
-          <w:color w:val="24292F"/>
-          <w:sz w:val="21"/>
-          <w:szCs w:val="21"/>
-          <w:lang w:eastAsia="en-IN"/>
-        </w:rPr>
-        <w:t>" &gt;&gt; README.md</w:t>
+        <w:t>echo "# Brigosha_NEW" &gt;&gt; README.md</w:t>
       </w:r>
     </w:p>
     <w:p>
@@ -103,20 +81,8 @@
           <w:szCs w:val="21"/>
           <w:lang w:eastAsia="en-IN"/>
         </w:rPr>
-        <w:t xml:space="preserve">git </w:t>
+        <w:t>git init</w:t>
       </w:r>
-      <w:proofErr w:type="spellStart"/>
-      <w:r>
-        <w:rPr>
-          <w:rFonts w:ascii="Consolas" w:eastAsia="Times New Roman" w:hAnsi="Consolas" w:cs="Courier New"/>
-          <w:color w:val="24292F"/>
-          <w:sz w:val="21"/>
-          <w:szCs w:val="21"/>
-          <w:lang w:eastAsia="en-IN"/>
-        </w:rPr>
-        <w:t>init</w:t>
-      </w:r>
-      <w:proofErr w:type="spellEnd"/>
     </w:p>
     <w:p>
       <w:pPr>
@@ -472,6 +438,140 @@
           <w:lang w:eastAsia="en-IN"/>
         </w:rPr>
         <w:t>git push -u origin main</w:t>
+      </w:r>
+    </w:p>
+    <w:p>
+      <w:pPr>
+        <w:shd w:val="clear" w:color="auto" w:fill="FFFFFF"/>
+        <w:tabs>
+          <w:tab w:val="left" w:pos="916"/>
+          <w:tab w:val="left" w:pos="1832"/>
+          <w:tab w:val="left" w:pos="2748"/>
+          <w:tab w:val="left" w:pos="3664"/>
+          <w:tab w:val="left" w:pos="4580"/>
+          <w:tab w:val="left" w:pos="5496"/>
+          <w:tab w:val="left" w:pos="6412"/>
+          <w:tab w:val="left" w:pos="7328"/>
+          <w:tab w:val="left" w:pos="8244"/>
+          <w:tab w:val="left" w:pos="9160"/>
+          <w:tab w:val="left" w:pos="10076"/>
+          <w:tab w:val="left" w:pos="10992"/>
+          <w:tab w:val="left" w:pos="11908"/>
+          <w:tab w:val="left" w:pos="12824"/>
+          <w:tab w:val="left" w:pos="13740"/>
+          <w:tab w:val="left" w:pos="14656"/>
+        </w:tabs>
+        <w:spacing w:after="0" w:line="240" w:lineRule="auto"/>
+        <w:rPr>
+          <w:rFonts w:ascii="Consolas" w:eastAsia="Times New Roman" w:hAnsi="Consolas" w:cs="Courier New"/>
+          <w:color w:val="24292F"/>
+          <w:sz w:val="21"/>
+          <w:szCs w:val="21"/>
+          <w:lang w:eastAsia="en-IN"/>
+        </w:rPr>
+      </w:pPr>
+    </w:p>
+    <w:p>
+      <w:pPr>
+        <w:shd w:val="clear" w:color="auto" w:fill="FFFFFF"/>
+        <w:tabs>
+          <w:tab w:val="left" w:pos="916"/>
+          <w:tab w:val="left" w:pos="1832"/>
+          <w:tab w:val="left" w:pos="2748"/>
+          <w:tab w:val="left" w:pos="3664"/>
+          <w:tab w:val="left" w:pos="4580"/>
+          <w:tab w:val="left" w:pos="5496"/>
+          <w:tab w:val="left" w:pos="6412"/>
+          <w:tab w:val="left" w:pos="7328"/>
+          <w:tab w:val="left" w:pos="8244"/>
+          <w:tab w:val="left" w:pos="9160"/>
+          <w:tab w:val="left" w:pos="10076"/>
+          <w:tab w:val="left" w:pos="10992"/>
+          <w:tab w:val="left" w:pos="11908"/>
+          <w:tab w:val="left" w:pos="12824"/>
+          <w:tab w:val="left" w:pos="13740"/>
+          <w:tab w:val="left" w:pos="14656"/>
+        </w:tabs>
+        <w:spacing w:after="0" w:line="240" w:lineRule="auto"/>
+        <w:rPr>
+          <w:rFonts w:ascii="Consolas" w:eastAsia="Times New Roman" w:hAnsi="Consolas" w:cs="Courier New"/>
+          <w:color w:val="24292F"/>
+          <w:sz w:val="21"/>
+          <w:szCs w:val="21"/>
+          <w:lang w:eastAsia="en-IN"/>
+        </w:rPr>
+      </w:pPr>
+    </w:p>
+    <w:p>
+      <w:pPr>
+        <w:shd w:val="clear" w:color="auto" w:fill="FFFFFF"/>
+        <w:tabs>
+          <w:tab w:val="left" w:pos="916"/>
+          <w:tab w:val="left" w:pos="1832"/>
+          <w:tab w:val="left" w:pos="2748"/>
+          <w:tab w:val="left" w:pos="3664"/>
+          <w:tab w:val="left" w:pos="4580"/>
+          <w:tab w:val="left" w:pos="5496"/>
+          <w:tab w:val="left" w:pos="6412"/>
+          <w:tab w:val="left" w:pos="7328"/>
+          <w:tab w:val="left" w:pos="8244"/>
+          <w:tab w:val="left" w:pos="9160"/>
+          <w:tab w:val="left" w:pos="10076"/>
+          <w:tab w:val="left" w:pos="10992"/>
+          <w:tab w:val="left" w:pos="11908"/>
+          <w:tab w:val="left" w:pos="12824"/>
+          <w:tab w:val="left" w:pos="13740"/>
+          <w:tab w:val="left" w:pos="14656"/>
+        </w:tabs>
+        <w:spacing w:after="0" w:line="240" w:lineRule="auto"/>
+        <w:rPr>
+          <w:rFonts w:ascii="Consolas" w:eastAsia="Times New Roman" w:hAnsi="Consolas" w:cs="Courier New"/>
+          <w:color w:val="24292F"/>
+          <w:sz w:val="21"/>
+          <w:szCs w:val="21"/>
+          <w:lang w:eastAsia="en-IN"/>
+        </w:rPr>
+      </w:pPr>
+    </w:p>
+    <w:p>
+      <w:pPr>
+        <w:shd w:val="clear" w:color="auto" w:fill="FFFFFF"/>
+        <w:tabs>
+          <w:tab w:val="left" w:pos="916"/>
+          <w:tab w:val="left" w:pos="1832"/>
+          <w:tab w:val="left" w:pos="2748"/>
+          <w:tab w:val="left" w:pos="3664"/>
+          <w:tab w:val="left" w:pos="4580"/>
+          <w:tab w:val="left" w:pos="5496"/>
+          <w:tab w:val="left" w:pos="6412"/>
+          <w:tab w:val="left" w:pos="7328"/>
+          <w:tab w:val="left" w:pos="8244"/>
+          <w:tab w:val="left" w:pos="9160"/>
+          <w:tab w:val="left" w:pos="10076"/>
+          <w:tab w:val="left" w:pos="10992"/>
+          <w:tab w:val="left" w:pos="11908"/>
+          <w:tab w:val="left" w:pos="12824"/>
+          <w:tab w:val="left" w:pos="13740"/>
+          <w:tab w:val="left" w:pos="14656"/>
+        </w:tabs>
+        <w:spacing w:after="0" w:line="240" w:lineRule="auto"/>
+        <w:rPr>
+          <w:rFonts w:ascii="Consolas" w:eastAsia="Times New Roman" w:hAnsi="Consolas" w:cs="Courier New"/>
+          <w:color w:val="24292F"/>
+          <w:sz w:val="21"/>
+          <w:szCs w:val="21"/>
+          <w:lang w:eastAsia="en-IN"/>
+        </w:rPr>
+      </w:pPr>
+      <w:r>
+        <w:rPr>
+          <w:rFonts w:ascii="Consolas" w:eastAsia="Times New Roman" w:hAnsi="Consolas" w:cs="Courier New"/>
+          <w:color w:val="24292F"/>
+          <w:sz w:val="21"/>
+          <w:szCs w:val="21"/>
+          <w:lang w:eastAsia="en-IN"/>
+        </w:rPr>
+        <w:t>I changed this file</w:t>
       </w:r>
     </w:p>
     <w:p/>

</xml_diff>